<commit_message>
Update Qing Bambi PDCT2 final report.docx
</commit_message>
<xml_diff>
--- a/Qing Bambi PDCT2 final report.docx
+++ b/Qing Bambi PDCT2 final report.docx
@@ -715,6 +715,8 @@
           <w:sz w:val="32"/>
         </w:rPr>
       </w:pPr>
+      <w:bookmarkStart w:id="0" w:name="_GoBack"/>
+      <w:bookmarkEnd w:id="0"/>
     </w:p>
     <w:p>
       <w:pPr>
@@ -796,7 +798,16 @@
           <w:sz w:val="31"/>
           <w:szCs w:val="31"/>
         </w:rPr>
-        <w:t>Bambi-Qing</w:t>
+        <w:t>Qing</w:t>
+      </w:r>
+      <w:r>
+        <w:rPr>
+          <w:rFonts w:ascii="Arial" w:hAnsi="Arial" w:cs="Arial"/>
+          <w:color w:val="777777"/>
+          <w:sz w:val="31"/>
+          <w:szCs w:val="31"/>
+        </w:rPr>
+        <w:t>-Bambi</w:t>
       </w:r>
     </w:p>
     <w:p>
@@ -2538,8 +2549,6 @@
           <w:color w:val="4B4B4B"/>
         </w:rPr>
       </w:pPr>
-      <w:bookmarkStart w:id="0" w:name="_GoBack"/>
-      <w:bookmarkEnd w:id="0"/>
       <w:r>
         <w:rPr>
           <w:rFonts w:ascii="Arial" w:hAnsi="Arial" w:cs="Arial"/>

</xml_diff>